<commit_message>
v08. Con sesion de semana 11-audio-video-apis
</commit_message>
<xml_diff>
--- a/s10ex2/1802_Arquitectura_de_Entornos_Web_T1MC_01_T2_LA_Lopez Lopez Jaime.docx
+++ b/s10ex2/1802_Arquitectura_de_Entornos_Web_T1MC_01_T2_LA_Lopez Lopez Jaime.docx
@@ -1,6 +1,6 @@
 
 <file path=word/document.xml><?xml version="1.0" encoding="utf-8"?>
-<w:document xmlns:wpc="http://schemas.microsoft.com/office/word/2010/wordprocessingCanvas" xmlns:cx="http://schemas.microsoft.com/office/drawing/2014/chartex" xmlns:cx1="http://schemas.microsoft.com/office/drawing/2015/9/8/chartex" xmlns:cx2="http://schemas.microsoft.com/office/drawing/2015/10/21/chartex" xmlns:cx3="http://schemas.microsoft.com/office/drawing/2016/5/9/chartex" xmlns:cx4="http://schemas.microsoft.com/office/drawing/2016/5/10/chartex" xmlns:cx5="http://schemas.microsoft.com/office/drawing/2016/5/11/chartex" xmlns:cx6="http://schemas.microsoft.com/office/drawing/2016/5/12/chartex" xmlns:cx7="http://schemas.microsoft.com/office/drawing/2016/5/13/chartex" xmlns:cx8="http://schemas.microsoft.com/office/drawing/2016/5/14/chartex" xmlns:mc="http://schemas.openxmlformats.org/markup-compatibility/2006" xmlns:aink="http://schemas.microsoft.com/office/drawing/2016/ink" xmlns:am3d="http://schemas.microsoft.com/office/drawing/2017/model3d" xmlns:o="urn:schemas-microsoft-com:office:office" xmlns:oel="http://schemas.microsoft.com/office/2019/extlst" xmlns:r="http://schemas.openxmlformats.org/officeDocument/2006/relationships" xmlns:m="http://schemas.openxmlformats.org/officeDocument/2006/math" xmlns:v="urn:schemas-microsoft-com:vml" xmlns:wp14="http://schemas.microsoft.com/office/word/2010/wordprocessingDrawing" xmlns:wp="http://schemas.openxmlformats.org/drawingml/2006/wordprocessingDrawing" xmlns:w10="urn:schemas-microsoft-com:office:word" xmlns:w="http://schemas.openxmlformats.org/wordprocessingml/2006/main" xmlns:w14="http://schemas.microsoft.com/office/word/2010/wordml" xmlns:w15="http://schemas.microsoft.com/office/word/2012/wordml" xmlns:w16cex="http://schemas.microsoft.com/office/word/2018/wordml/cex" xmlns:w16cid="http://schemas.microsoft.com/office/word/2016/wordml/cid" xmlns:w16="http://schemas.microsoft.com/office/word/2018/wordml" xmlns:w16sdtdh="http://schemas.microsoft.com/office/word/2020/wordml/sdtdatahash" xmlns:w16se="http://schemas.microsoft.com/office/word/2015/wordml/symex" xmlns:wpg="http://schemas.microsoft.com/office/word/2010/wordprocessingGroup" xmlns:wpi="http://schemas.microsoft.com/office/word/2010/wordprocessingInk" xmlns:wne="http://schemas.microsoft.com/office/word/2006/wordml" xmlns:wps="http://schemas.microsoft.com/office/word/2010/wordprocessingShape" mc:Ignorable="w14 w15 w16se w16cid w16 w16cex w16sdtdh wp14">
+<w:document xmlns:wpc="http://schemas.microsoft.com/office/word/2010/wordprocessingCanvas" xmlns:cx="http://schemas.microsoft.com/office/drawing/2014/chartex" xmlns:cx1="http://schemas.microsoft.com/office/drawing/2015/9/8/chartex" xmlns:mc="http://schemas.openxmlformats.org/markup-compatibility/2006" xmlns:o="urn:schemas-microsoft-com:office:office" xmlns:r="http://schemas.openxmlformats.org/officeDocument/2006/relationships" xmlns:m="http://schemas.openxmlformats.org/officeDocument/2006/math" xmlns:v="urn:schemas-microsoft-com:vml" xmlns:wp14="http://schemas.microsoft.com/office/word/2010/wordprocessingDrawing" xmlns:wp="http://schemas.openxmlformats.org/drawingml/2006/wordprocessingDrawing" xmlns:w10="urn:schemas-microsoft-com:office:word" xmlns:w="http://schemas.openxmlformats.org/wordprocessingml/2006/main" xmlns:w14="http://schemas.microsoft.com/office/word/2010/wordml" xmlns:w15="http://schemas.microsoft.com/office/word/2012/wordml" xmlns:w16se="http://schemas.microsoft.com/office/word/2015/wordml/symex" xmlns:wpg="http://schemas.microsoft.com/office/word/2010/wordprocessingGroup" xmlns:wpi="http://schemas.microsoft.com/office/word/2010/wordprocessingInk" xmlns:wne="http://schemas.microsoft.com/office/word/2006/wordml" xmlns:wps="http://schemas.microsoft.com/office/word/2010/wordprocessingShape" mc:Ignorable="w14 w15 w16se wp14">
   <w:body>
     <w:p>
       <w:pPr>
@@ -252,7 +252,7 @@
               </wp:anchor>
             </w:drawing>
           </mc:Choice>
-          <mc:Fallback>
+          <mc:Fallback xmlns:w16sdtdh="http://schemas.microsoft.com/office/word/2020/wordml/sdtdatahash" xmlns:w16="http://schemas.microsoft.com/office/word/2018/wordml" xmlns:w16cid="http://schemas.microsoft.com/office/word/2016/wordml/cid" xmlns:w16cex="http://schemas.microsoft.com/office/word/2018/wordml/cex" xmlns:oel="http://schemas.microsoft.com/office/2019/extlst" xmlns:am3d="http://schemas.microsoft.com/office/drawing/2017/model3d" xmlns:aink="http://schemas.microsoft.com/office/drawing/2016/ink" xmlns:cx8="http://schemas.microsoft.com/office/drawing/2016/5/14/chartex" xmlns:cx7="http://schemas.microsoft.com/office/drawing/2016/5/13/chartex" xmlns:cx6="http://schemas.microsoft.com/office/drawing/2016/5/12/chartex" xmlns:cx5="http://schemas.microsoft.com/office/drawing/2016/5/11/chartex" xmlns:cx4="http://schemas.microsoft.com/office/drawing/2016/5/10/chartex" xmlns:cx3="http://schemas.microsoft.com/office/drawing/2016/5/9/chartex" xmlns:cx2="http://schemas.microsoft.com/office/drawing/2015/10/21/chartex">
             <w:pict>
               <v:shapetype w14:anchorId="001E3ED8" id="_x0000_t202" coordsize="21600,21600" o:spt="202" path="m,l,21600r21600,l21600,xe">
                 <v:stroke joinstyle="miter"/>
@@ -418,7 +418,25 @@
           <w:sz w:val="22"/>
           <w:szCs w:val="22"/>
         </w:rPr>
-        <w:t xml:space="preserve">Jaime F. Lopez </w:t>
+        <w:t xml:space="preserve">Jaime F. </w:t>
+      </w:r>
+      <w:proofErr w:type="spellStart"/>
+      <w:r>
+        <w:rPr>
+          <w:rFonts w:ascii="Brandon Grotesque Regular" w:hAnsi="Brandon Grotesque Regular" w:cs="Calibri"/>
+          <w:sz w:val="22"/>
+          <w:szCs w:val="22"/>
+        </w:rPr>
+        <w:t>Lopez</w:t>
+      </w:r>
+      <w:proofErr w:type="spellEnd"/>
+      <w:r>
+        <w:rPr>
+          <w:rFonts w:ascii="Brandon Grotesque Regular" w:hAnsi="Brandon Grotesque Regular" w:cs="Calibri"/>
+          <w:sz w:val="22"/>
+          <w:szCs w:val="22"/>
+        </w:rPr>
+        <w:t xml:space="preserve"> </w:t>
       </w:r>
       <w:proofErr w:type="spellStart"/>
       <w:r>
@@ -1131,7 +1149,7 @@
               </wp:anchor>
             </w:drawing>
           </mc:Choice>
-          <mc:Fallback>
+          <mc:Fallback xmlns:w16sdtdh="http://schemas.microsoft.com/office/word/2020/wordml/sdtdatahash" xmlns:w16="http://schemas.microsoft.com/office/word/2018/wordml" xmlns:w16cid="http://schemas.microsoft.com/office/word/2016/wordml/cid" xmlns:w16cex="http://schemas.microsoft.com/office/word/2018/wordml/cex" xmlns:oel="http://schemas.microsoft.com/office/2019/extlst" xmlns:am3d="http://schemas.microsoft.com/office/drawing/2017/model3d" xmlns:aink="http://schemas.microsoft.com/office/drawing/2016/ink" xmlns:cx8="http://schemas.microsoft.com/office/drawing/2016/5/14/chartex" xmlns:cx7="http://schemas.microsoft.com/office/drawing/2016/5/13/chartex" xmlns:cx6="http://schemas.microsoft.com/office/drawing/2016/5/12/chartex" xmlns:cx5="http://schemas.microsoft.com/office/drawing/2016/5/11/chartex" xmlns:cx4="http://schemas.microsoft.com/office/drawing/2016/5/10/chartex" xmlns:cx3="http://schemas.microsoft.com/office/drawing/2016/5/9/chartex" xmlns:cx2="http://schemas.microsoft.com/office/drawing/2015/10/21/chartex">
             <w:pict>
               <v:shape w14:anchorId="57F15837" id="Cuadro de texto 3" o:spid="_x0000_s1027" type="#_x0000_t202" style="position:absolute;margin-left:-.05pt;margin-top:5.6pt;width:452.2pt;height:48.2pt;z-index:251656192;visibility:visible;mso-wrap-style:square;mso-width-percent:0;mso-height-percent:0;mso-wrap-distance-left:9pt;mso-wrap-distance-top:0;mso-wrap-distance-right:9pt;mso-wrap-distance-bottom:0;mso-position-horizontal:absolute;mso-position-horizontal-relative:text;mso-position-vertical:absolute;mso-position-vertical-relative:text;mso-width-percent:0;mso-height-percent:0;mso-width-relative:margin;mso-height-relative:margin;v-text-anchor:top" o:gfxdata="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" strokecolor="black [3213]" strokeweight=".25pt">
                 <v:textbox>
@@ -1524,6 +1542,7 @@
         </w:rPr>
         <w:t xml:space="preserve"> </w:t>
       </w:r>
+      <w:bookmarkStart w:id="0" w:name="_GoBack"/>
       <w:r>
         <w:rPr>
           <w:rFonts w:ascii="Brandon Grotesque Regular" w:hAnsi="Brandon Grotesque Regular" w:cs="Calibri"/>
@@ -1599,6 +1618,7 @@
         </w:rPr>
         <w:t>_ApellidoPaterno_Nombre</w:t>
       </w:r>
+      <w:bookmarkEnd w:id="0"/>
     </w:p>
     <w:p>
       <w:pPr>
@@ -1813,6 +1833,24 @@
           <w:szCs w:val="22"/>
         </w:rPr>
       </w:pPr>
+      <w:r>
+        <w:rPr>
+          <w:rFonts w:ascii="Brandon Grotesque Regular" w:hAnsi="Brandon Grotesque Regular" w:cs="Calibri"/>
+          <w:sz w:val="22"/>
+          <w:szCs w:val="22"/>
+        </w:rPr>
+        <w:t xml:space="preserve">Gonzalo Neira </w:t>
+      </w:r>
+      <w:proofErr w:type="spellStart"/>
+      <w:r>
+        <w:rPr>
+          <w:rFonts w:ascii="Brandon Grotesque Regular" w:hAnsi="Brandon Grotesque Regular" w:cs="Calibri"/>
+          <w:sz w:val="22"/>
+          <w:szCs w:val="22"/>
+        </w:rPr>
+        <w:t>Calsin</w:t>
+      </w:r>
+      <w:proofErr w:type="spellEnd"/>
     </w:p>
     <w:p>
       <w:pPr>
@@ -2937,6 +2975,7 @@
       <w:r>
         <w:rPr>
           <w:noProof/>
+          <w:lang w:val="es-PE" w:eastAsia="es-PE"/>
         </w:rPr>
         <w:lastRenderedPageBreak/>
         <mc:AlternateContent>
@@ -3399,7 +3438,7 @@
               </wp:anchor>
             </w:drawing>
           </mc:Choice>
-          <mc:Fallback>
+          <mc:Fallback xmlns:w16sdtdh="http://schemas.microsoft.com/office/word/2020/wordml/sdtdatahash" xmlns:w16="http://schemas.microsoft.com/office/word/2018/wordml" xmlns:w16cid="http://schemas.microsoft.com/office/word/2016/wordml/cid" xmlns:w16cex="http://schemas.microsoft.com/office/word/2018/wordml/cex" xmlns:oel="http://schemas.microsoft.com/office/2019/extlst" xmlns:am3d="http://schemas.microsoft.com/office/drawing/2017/model3d" xmlns:aink="http://schemas.microsoft.com/office/drawing/2016/ink" xmlns:cx8="http://schemas.microsoft.com/office/drawing/2016/5/14/chartex" xmlns:cx7="http://schemas.microsoft.com/office/drawing/2016/5/13/chartex" xmlns:cx6="http://schemas.microsoft.com/office/drawing/2016/5/12/chartex" xmlns:cx5="http://schemas.microsoft.com/office/drawing/2016/5/11/chartex" xmlns:cx4="http://schemas.microsoft.com/office/drawing/2016/5/10/chartex" xmlns:cx3="http://schemas.microsoft.com/office/drawing/2016/5/9/chartex" xmlns:cx2="http://schemas.microsoft.com/office/drawing/2015/10/21/chartex">
             <w:pict>
               <v:group w14:anchorId="0D6CC3D5" id="Grupo 5" o:spid="_x0000_s1028" style="position:absolute;left:0;text-align:left;margin-left:272.9pt;margin-top:8.1pt;width:213.4pt;height:335.55pt;z-index:-251655168;mso-position-horizontal-relative:margin;mso-width-relative:margin;mso-height-relative:margin" coordorigin=",945" coordsize="27101,40678" o:gfxdata="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">
                 <v:shapetype id="_x0000_t32" coordsize="21600,21600" o:spt="32" o:oned="t" path="m,l21600,21600e" filled="f">
@@ -3493,6 +3532,7 @@
       <w:r>
         <w:rPr>
           <w:noProof/>
+          <w:lang w:val="es-PE" w:eastAsia="es-PE"/>
         </w:rPr>
         <mc:AlternateContent>
           <mc:Choice Requires="wpg">
@@ -3577,7 +3617,7 @@
                             </pic:cNvPicPr>
                           </pic:nvPicPr>
                           <pic:blipFill>
-                            <a:blip r:embed="rId9">
+                            <a:blip r:embed="rId9" cstate="print">
                               <a:extLst>
                                 <a:ext uri="{28A0092B-C50C-407E-A947-70E740481C1C}">
                                   <a14:useLocalDpi xmlns:a14="http://schemas.microsoft.com/office/drawing/2010/main" val="0"/>
@@ -3646,7 +3686,7 @@
               </wp:anchor>
             </w:drawing>
           </mc:Choice>
-          <mc:Fallback>
+          <mc:Fallback xmlns:w16sdtdh="http://schemas.microsoft.com/office/word/2020/wordml/sdtdatahash" xmlns:w16="http://schemas.microsoft.com/office/word/2018/wordml" xmlns:w16cid="http://schemas.microsoft.com/office/word/2016/wordml/cid" xmlns:w16cex="http://schemas.microsoft.com/office/word/2018/wordml/cex" xmlns:oel="http://schemas.microsoft.com/office/2019/extlst" xmlns:am3d="http://schemas.microsoft.com/office/drawing/2017/model3d" xmlns:aink="http://schemas.microsoft.com/office/drawing/2016/ink" xmlns:cx8="http://schemas.microsoft.com/office/drawing/2016/5/14/chartex" xmlns:cx7="http://schemas.microsoft.com/office/drawing/2016/5/13/chartex" xmlns:cx6="http://schemas.microsoft.com/office/drawing/2016/5/12/chartex" xmlns:cx5="http://schemas.microsoft.com/office/drawing/2016/5/11/chartex" xmlns:cx4="http://schemas.microsoft.com/office/drawing/2016/5/10/chartex" xmlns:cx3="http://schemas.microsoft.com/office/drawing/2016/5/9/chartex" xmlns:cx2="http://schemas.microsoft.com/office/drawing/2015/10/21/chartex">
             <w:pict>
               <v:group w14:anchorId="4D8964D4" id="Grupo 3" o:spid="_x0000_s1026" style="position:absolute;margin-left:-28.9pt;margin-top:7.65pt;width:529.55pt;height:345.55pt;z-index:-251646976" coordsize="67252,43884" o:gfxdata="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">
                 <v:shapetype id="_x0000_t75" coordsize="21600,21600" o:spt="75" o:preferrelative="t" path="m@4@5l@4@11@9@11@9@5xe" filled="f" stroked="f">
@@ -3687,6 +3727,7 @@
       <w:r>
         <w:rPr>
           <w:noProof/>
+          <w:lang w:val="es-PE" w:eastAsia="es-PE"/>
         </w:rPr>
         <mc:AlternateContent>
           <mc:Choice Requires="wps">
@@ -3756,7 +3797,7 @@
               </wp:anchor>
             </w:drawing>
           </mc:Choice>
-          <mc:Fallback>
+          <mc:Fallback xmlns:w16sdtdh="http://schemas.microsoft.com/office/word/2020/wordml/sdtdatahash" xmlns:w16="http://schemas.microsoft.com/office/word/2018/wordml" xmlns:w16cid="http://schemas.microsoft.com/office/word/2016/wordml/cid" xmlns:w16cex="http://schemas.microsoft.com/office/word/2018/wordml/cex" xmlns:oel="http://schemas.microsoft.com/office/2019/extlst" xmlns:am3d="http://schemas.microsoft.com/office/drawing/2017/model3d" xmlns:aink="http://schemas.microsoft.com/office/drawing/2016/ink" xmlns:cx8="http://schemas.microsoft.com/office/drawing/2016/5/14/chartex" xmlns:cx7="http://schemas.microsoft.com/office/drawing/2016/5/13/chartex" xmlns:cx6="http://schemas.microsoft.com/office/drawing/2016/5/12/chartex" xmlns:cx5="http://schemas.microsoft.com/office/drawing/2016/5/11/chartex" xmlns:cx4="http://schemas.microsoft.com/office/drawing/2016/5/10/chartex" xmlns:cx3="http://schemas.microsoft.com/office/drawing/2016/5/9/chartex" xmlns:cx2="http://schemas.microsoft.com/office/drawing/2015/10/21/chartex">
             <w:pict>
               <v:shape w14:anchorId="6E21B97E" id="_x0000_s1039" type="#_x0000_t202" style="position:absolute;left:0;text-align:left;margin-left:-6.4pt;margin-top:226.9pt;width:102.75pt;height:56.25pt;z-index:251662336;visibility:visible;mso-wrap-style:square;mso-width-percent:0;mso-height-percent:0;mso-wrap-distance-left:9pt;mso-wrap-distance-top:0;mso-wrap-distance-right:9pt;mso-wrap-distance-bottom:0;mso-position-horizontal:absolute;mso-position-horizontal-relative:margin;mso-position-vertical:absolute;mso-position-vertical-relative:text;mso-width-percent:0;mso-height-percent:0;mso-width-relative:page;mso-height-relative:margin;v-text-anchor:top" o:gfxdata="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">
                 <v:textbox>
@@ -3777,6 +3818,7 @@
       <w:r>
         <w:rPr>
           <w:noProof/>
+          <w:lang w:val="es-PE" w:eastAsia="es-PE"/>
         </w:rPr>
         <mc:AlternateContent>
           <mc:Choice Requires="wps">
@@ -3840,7 +3882,7 @@
               </wp:anchor>
             </w:drawing>
           </mc:Choice>
-          <mc:Fallback>
+          <mc:Fallback xmlns:w16sdtdh="http://schemas.microsoft.com/office/word/2020/wordml/sdtdatahash" xmlns:w16="http://schemas.microsoft.com/office/word/2018/wordml" xmlns:w16cid="http://schemas.microsoft.com/office/word/2016/wordml/cid" xmlns:w16cex="http://schemas.microsoft.com/office/word/2018/wordml/cex" xmlns:oel="http://schemas.microsoft.com/office/2019/extlst" xmlns:am3d="http://schemas.microsoft.com/office/drawing/2017/model3d" xmlns:aink="http://schemas.microsoft.com/office/drawing/2016/ink" xmlns:cx8="http://schemas.microsoft.com/office/drawing/2016/5/14/chartex" xmlns:cx7="http://schemas.microsoft.com/office/drawing/2016/5/13/chartex" xmlns:cx6="http://schemas.microsoft.com/office/drawing/2016/5/12/chartex" xmlns:cx5="http://schemas.microsoft.com/office/drawing/2016/5/11/chartex" xmlns:cx4="http://schemas.microsoft.com/office/drawing/2016/5/10/chartex" xmlns:cx3="http://schemas.microsoft.com/office/drawing/2016/5/9/chartex" xmlns:cx2="http://schemas.microsoft.com/office/drawing/2015/10/21/chartex">
             <w:pict>
               <v:shape w14:anchorId="5FDC9E8A" id="Conector recto de flecha 2" o:spid="_x0000_s1026" type="#_x0000_t32" style="position:absolute;margin-left:33.6pt;margin-top:183.55pt;width:45.5pt;height:39.5pt;flip:y;z-index:251663360;visibility:visible;mso-wrap-style:square;mso-width-percent:0;mso-height-percent:0;mso-wrap-distance-left:9pt;mso-wrap-distance-top:0;mso-wrap-distance-right:9pt;mso-wrap-distance-bottom:0;mso-position-horizontal:absolute;mso-position-horizontal-relative:text;mso-position-vertical:absolute;mso-position-vertical-relative:text;mso-width-percent:0;mso-height-percent:0;mso-width-relative:margin;mso-height-relative:margin" o:gfxdata="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" strokecolor="black [3213]" strokeweight="1pt">
                 <v:stroke endarrow="block"/>
@@ -4549,7 +4591,6 @@
           <w:lang w:val="es-PE"/>
         </w:rPr>
       </w:pPr>
-      <w:proofErr w:type="gramStart"/>
       <w:r>
         <w:rPr>
           <w:rFonts w:ascii="Calibri" w:hAnsi="Calibri" w:cs="Calibri"/>
@@ -4558,17 +4599,7 @@
           <w:lang w:val="es-PE"/>
         </w:rPr>
         <w:lastRenderedPageBreak/>
-        <w:t>De acuerdo al</w:t>
-      </w:r>
-      <w:proofErr w:type="gramEnd"/>
-      <w:r>
-        <w:rPr>
-          <w:rFonts w:ascii="Calibri" w:hAnsi="Calibri" w:cs="Calibri"/>
-          <w:sz w:val="22"/>
-          <w:szCs w:val="22"/>
-          <w:lang w:val="es-PE"/>
-        </w:rPr>
-        <w:t xml:space="preserve"> modelo mostrado se le pide realizar una página web con los siguientes componentes:</w:t>
+        <w:t>De acuerdo al modelo mostrado se le pide realizar una página web con los siguientes componentes:</w:t>
       </w:r>
     </w:p>
     <w:p>
@@ -5630,25 +5661,7 @@
                 <w:sz w:val="20"/>
                 <w:szCs w:val="22"/>
               </w:rPr>
-              <w:t xml:space="preserve">Inserta 2 de </w:t>
-            </w:r>
-            <w:proofErr w:type="gramStart"/>
-            <w:r>
-              <w:rPr>
-                <w:rFonts w:ascii="Calibri" w:hAnsi="Calibri" w:cs="Calibri"/>
-                <w:sz w:val="20"/>
-                <w:szCs w:val="22"/>
-              </w:rPr>
-              <w:t>la imágenes solicitadas</w:t>
-            </w:r>
-            <w:proofErr w:type="gramEnd"/>
-            <w:r>
-              <w:rPr>
-                <w:rFonts w:ascii="Calibri" w:hAnsi="Calibri" w:cs="Calibri"/>
-                <w:sz w:val="20"/>
-                <w:szCs w:val="22"/>
-              </w:rPr>
-              <w:t xml:space="preserve"> en el modelo</w:t>
+              <w:t>Inserta 2 de la imágenes solicitadas en el modelo</w:t>
             </w:r>
           </w:p>
         </w:tc>
@@ -6539,25 +6552,7 @@
                 <w:sz w:val="20"/>
                 <w:szCs w:val="22"/>
               </w:rPr>
-              <w:t xml:space="preserve">Aplica </w:t>
-            </w:r>
-            <w:proofErr w:type="gramStart"/>
-            <w:r>
-              <w:rPr>
-                <w:rFonts w:ascii="Calibri" w:hAnsi="Calibri" w:cs="Calibri"/>
-                <w:sz w:val="20"/>
-                <w:szCs w:val="22"/>
-              </w:rPr>
-              <w:t>3  formatos</w:t>
-            </w:r>
-            <w:proofErr w:type="gramEnd"/>
-            <w:r>
-              <w:rPr>
-                <w:rFonts w:ascii="Calibri" w:hAnsi="Calibri" w:cs="Calibri"/>
-                <w:sz w:val="20"/>
-                <w:szCs w:val="22"/>
-              </w:rPr>
-              <w:t xml:space="preserve"> CSS3 en</w:t>
+              <w:t>Aplica 3  formatos CSS3 en</w:t>
             </w:r>
             <w:r>
               <w:rPr>
@@ -7394,7 +7389,7 @@
 </file>
 
 <file path=word/endnotes.xml><?xml version="1.0" encoding="utf-8"?>
-<w:endnotes xmlns:wpc="http://schemas.microsoft.com/office/word/2010/wordprocessingCanvas" xmlns:cx="http://schemas.microsoft.com/office/drawing/2014/chartex" xmlns:cx1="http://schemas.microsoft.com/office/drawing/2015/9/8/chartex" xmlns:cx2="http://schemas.microsoft.com/office/drawing/2015/10/21/chartex" xmlns:cx3="http://schemas.microsoft.com/office/drawing/2016/5/9/chartex" xmlns:cx4="http://schemas.microsoft.com/office/drawing/2016/5/10/chartex" xmlns:cx5="http://schemas.microsoft.com/office/drawing/2016/5/11/chartex" xmlns:cx6="http://schemas.microsoft.com/office/drawing/2016/5/12/chartex" xmlns:cx7="http://schemas.microsoft.com/office/drawing/2016/5/13/chartex" xmlns:cx8="http://schemas.microsoft.com/office/drawing/2016/5/14/chartex" xmlns:mc="http://schemas.openxmlformats.org/markup-compatibility/2006" xmlns:aink="http://schemas.microsoft.com/office/drawing/2016/ink" xmlns:am3d="http://schemas.microsoft.com/office/drawing/2017/model3d" xmlns:o="urn:schemas-microsoft-com:office:office" xmlns:oel="http://schemas.microsoft.com/office/2019/extlst" xmlns:r="http://schemas.openxmlformats.org/officeDocument/2006/relationships" xmlns:m="http://schemas.openxmlformats.org/officeDocument/2006/math" xmlns:v="urn:schemas-microsoft-com:vml" xmlns:wp14="http://schemas.microsoft.com/office/word/2010/wordprocessingDrawing" xmlns:wp="http://schemas.openxmlformats.org/drawingml/2006/wordprocessingDrawing" xmlns:w10="urn:schemas-microsoft-com:office:word" xmlns:w="http://schemas.openxmlformats.org/wordprocessingml/2006/main" xmlns:w14="http://schemas.microsoft.com/office/word/2010/wordml" xmlns:w15="http://schemas.microsoft.com/office/word/2012/wordml" xmlns:w16cex="http://schemas.microsoft.com/office/word/2018/wordml/cex" xmlns:w16cid="http://schemas.microsoft.com/office/word/2016/wordml/cid" xmlns:w16="http://schemas.microsoft.com/office/word/2018/wordml" xmlns:w16sdtdh="http://schemas.microsoft.com/office/word/2020/wordml/sdtdatahash" xmlns:w16se="http://schemas.microsoft.com/office/word/2015/wordml/symex" xmlns:wpg="http://schemas.microsoft.com/office/word/2010/wordprocessingGroup" xmlns:wpi="http://schemas.microsoft.com/office/word/2010/wordprocessingInk" xmlns:wne="http://schemas.microsoft.com/office/word/2006/wordml" xmlns:wps="http://schemas.microsoft.com/office/word/2010/wordprocessingShape" mc:Ignorable="w14 w15 w16se w16cid w16 w16cex w16sdtdh wp14">
+<w:endnotes xmlns:wpc="http://schemas.microsoft.com/office/word/2010/wordprocessingCanvas" xmlns:cx="http://schemas.microsoft.com/office/drawing/2014/chartex" xmlns:cx1="http://schemas.microsoft.com/office/drawing/2015/9/8/chartex" xmlns:mc="http://schemas.openxmlformats.org/markup-compatibility/2006" xmlns:o="urn:schemas-microsoft-com:office:office" xmlns:r="http://schemas.openxmlformats.org/officeDocument/2006/relationships" xmlns:m="http://schemas.openxmlformats.org/officeDocument/2006/math" xmlns:v="urn:schemas-microsoft-com:vml" xmlns:wp14="http://schemas.microsoft.com/office/word/2010/wordprocessingDrawing" xmlns:wp="http://schemas.openxmlformats.org/drawingml/2006/wordprocessingDrawing" xmlns:w10="urn:schemas-microsoft-com:office:word" xmlns:w="http://schemas.openxmlformats.org/wordprocessingml/2006/main" xmlns:w14="http://schemas.microsoft.com/office/word/2010/wordml" xmlns:w15="http://schemas.microsoft.com/office/word/2012/wordml" xmlns:w16se="http://schemas.microsoft.com/office/word/2015/wordml/symex" xmlns:wpg="http://schemas.microsoft.com/office/word/2010/wordprocessingGroup" xmlns:wpi="http://schemas.microsoft.com/office/word/2010/wordprocessingInk" xmlns:wne="http://schemas.microsoft.com/office/word/2006/wordml" xmlns:wps="http://schemas.microsoft.com/office/word/2010/wordprocessingShape" mc:Ignorable="w14 w15 w16se wp14">
   <w:endnote w:type="separator" w:id="-1">
     <w:p>
       <w:r>
@@ -7413,7 +7408,7 @@
 </file>
 
 <file path=word/footer1.xml><?xml version="1.0" encoding="utf-8"?>
-<w:ftr xmlns:wpc="http://schemas.microsoft.com/office/word/2010/wordprocessingCanvas" xmlns:cx="http://schemas.microsoft.com/office/drawing/2014/chartex" xmlns:cx1="http://schemas.microsoft.com/office/drawing/2015/9/8/chartex" xmlns:cx2="http://schemas.microsoft.com/office/drawing/2015/10/21/chartex" xmlns:cx3="http://schemas.microsoft.com/office/drawing/2016/5/9/chartex" xmlns:cx4="http://schemas.microsoft.com/office/drawing/2016/5/10/chartex" xmlns:cx5="http://schemas.microsoft.com/office/drawing/2016/5/11/chartex" xmlns:cx6="http://schemas.microsoft.com/office/drawing/2016/5/12/chartex" xmlns:cx7="http://schemas.microsoft.com/office/drawing/2016/5/13/chartex" xmlns:cx8="http://schemas.microsoft.com/office/drawing/2016/5/14/chartex" xmlns:mc="http://schemas.openxmlformats.org/markup-compatibility/2006" xmlns:aink="http://schemas.microsoft.com/office/drawing/2016/ink" xmlns:am3d="http://schemas.microsoft.com/office/drawing/2017/model3d" xmlns:o="urn:schemas-microsoft-com:office:office" xmlns:oel="http://schemas.microsoft.com/office/2019/extlst" xmlns:r="http://schemas.openxmlformats.org/officeDocument/2006/relationships" xmlns:m="http://schemas.openxmlformats.org/officeDocument/2006/math" xmlns:v="urn:schemas-microsoft-com:vml" xmlns:wp14="http://schemas.microsoft.com/office/word/2010/wordprocessingDrawing" xmlns:wp="http://schemas.openxmlformats.org/drawingml/2006/wordprocessingDrawing" xmlns:w10="urn:schemas-microsoft-com:office:word" xmlns:w="http://schemas.openxmlformats.org/wordprocessingml/2006/main" xmlns:w14="http://schemas.microsoft.com/office/word/2010/wordml" xmlns:w15="http://schemas.microsoft.com/office/word/2012/wordml" xmlns:w16cex="http://schemas.microsoft.com/office/word/2018/wordml/cex" xmlns:w16cid="http://schemas.microsoft.com/office/word/2016/wordml/cid" xmlns:w16="http://schemas.microsoft.com/office/word/2018/wordml" xmlns:w16sdtdh="http://schemas.microsoft.com/office/word/2020/wordml/sdtdatahash" xmlns:w16se="http://schemas.microsoft.com/office/word/2015/wordml/symex" xmlns:wpg="http://schemas.microsoft.com/office/word/2010/wordprocessingGroup" xmlns:wpi="http://schemas.microsoft.com/office/word/2010/wordprocessingInk" xmlns:wne="http://schemas.microsoft.com/office/word/2006/wordml" xmlns:wps="http://schemas.microsoft.com/office/word/2010/wordprocessingShape" mc:Ignorable="w14 w15 w16se w16cid w16 w16cex w16sdtdh wp14">
+<w:ftr xmlns:wpc="http://schemas.microsoft.com/office/word/2010/wordprocessingCanvas" xmlns:cx="http://schemas.microsoft.com/office/drawing/2014/chartex" xmlns:cx1="http://schemas.microsoft.com/office/drawing/2015/9/8/chartex" xmlns:mc="http://schemas.openxmlformats.org/markup-compatibility/2006" xmlns:o="urn:schemas-microsoft-com:office:office" xmlns:r="http://schemas.openxmlformats.org/officeDocument/2006/relationships" xmlns:m="http://schemas.openxmlformats.org/officeDocument/2006/math" xmlns:v="urn:schemas-microsoft-com:vml" xmlns:wp14="http://schemas.microsoft.com/office/word/2010/wordprocessingDrawing" xmlns:wp="http://schemas.openxmlformats.org/drawingml/2006/wordprocessingDrawing" xmlns:w10="urn:schemas-microsoft-com:office:word" xmlns:w="http://schemas.openxmlformats.org/wordprocessingml/2006/main" xmlns:w14="http://schemas.microsoft.com/office/word/2010/wordml" xmlns:w15="http://schemas.microsoft.com/office/word/2012/wordml" xmlns:w16se="http://schemas.microsoft.com/office/word/2015/wordml/symex" xmlns:wpg="http://schemas.microsoft.com/office/word/2010/wordprocessingGroup" xmlns:wpi="http://schemas.microsoft.com/office/word/2010/wordprocessingInk" xmlns:wne="http://schemas.microsoft.com/office/word/2006/wordml" xmlns:wps="http://schemas.microsoft.com/office/word/2010/wordprocessingShape" mc:Ignorable="w14 w15 w16se wp14">
   <w:p>
     <w:pPr>
       <w:pStyle w:val="Piedepgina"/>
@@ -7487,7 +7482,7 @@
         <w:noProof/>
         <w:sz w:val="16"/>
       </w:rPr>
-      <w:t>2</w:t>
+      <w:t>3</w:t>
     </w:r>
     <w:r>
       <w:rPr>
@@ -7502,7 +7497,7 @@
 </file>
 
 <file path=word/footnotes.xml><?xml version="1.0" encoding="utf-8"?>
-<w:footnotes xmlns:wpc="http://schemas.microsoft.com/office/word/2010/wordprocessingCanvas" xmlns:cx="http://schemas.microsoft.com/office/drawing/2014/chartex" xmlns:cx1="http://schemas.microsoft.com/office/drawing/2015/9/8/chartex" xmlns:cx2="http://schemas.microsoft.com/office/drawing/2015/10/21/chartex" xmlns:cx3="http://schemas.microsoft.com/office/drawing/2016/5/9/chartex" xmlns:cx4="http://schemas.microsoft.com/office/drawing/2016/5/10/chartex" xmlns:cx5="http://schemas.microsoft.com/office/drawing/2016/5/11/chartex" xmlns:cx6="http://schemas.microsoft.com/office/drawing/2016/5/12/chartex" xmlns:cx7="http://schemas.microsoft.com/office/drawing/2016/5/13/chartex" xmlns:cx8="http://schemas.microsoft.com/office/drawing/2016/5/14/chartex" xmlns:mc="http://schemas.openxmlformats.org/markup-compatibility/2006" xmlns:aink="http://schemas.microsoft.com/office/drawing/2016/ink" xmlns:am3d="http://schemas.microsoft.com/office/drawing/2017/model3d" xmlns:o="urn:schemas-microsoft-com:office:office" xmlns:oel="http://schemas.microsoft.com/office/2019/extlst" xmlns:r="http://schemas.openxmlformats.org/officeDocument/2006/relationships" xmlns:m="http://schemas.openxmlformats.org/officeDocument/2006/math" xmlns:v="urn:schemas-microsoft-com:vml" xmlns:wp14="http://schemas.microsoft.com/office/word/2010/wordprocessingDrawing" xmlns:wp="http://schemas.openxmlformats.org/drawingml/2006/wordprocessingDrawing" xmlns:w10="urn:schemas-microsoft-com:office:word" xmlns:w="http://schemas.openxmlformats.org/wordprocessingml/2006/main" xmlns:w14="http://schemas.microsoft.com/office/word/2010/wordml" xmlns:w15="http://schemas.microsoft.com/office/word/2012/wordml" xmlns:w16cex="http://schemas.microsoft.com/office/word/2018/wordml/cex" xmlns:w16cid="http://schemas.microsoft.com/office/word/2016/wordml/cid" xmlns:w16="http://schemas.microsoft.com/office/word/2018/wordml" xmlns:w16sdtdh="http://schemas.microsoft.com/office/word/2020/wordml/sdtdatahash" xmlns:w16se="http://schemas.microsoft.com/office/word/2015/wordml/symex" xmlns:wpg="http://schemas.microsoft.com/office/word/2010/wordprocessingGroup" xmlns:wpi="http://schemas.microsoft.com/office/word/2010/wordprocessingInk" xmlns:wne="http://schemas.microsoft.com/office/word/2006/wordml" xmlns:wps="http://schemas.microsoft.com/office/word/2010/wordprocessingShape" mc:Ignorable="w14 w15 w16se w16cid w16 w16cex w16sdtdh wp14">
+<w:footnotes xmlns:wpc="http://schemas.microsoft.com/office/word/2010/wordprocessingCanvas" xmlns:cx="http://schemas.microsoft.com/office/drawing/2014/chartex" xmlns:cx1="http://schemas.microsoft.com/office/drawing/2015/9/8/chartex" xmlns:mc="http://schemas.openxmlformats.org/markup-compatibility/2006" xmlns:o="urn:schemas-microsoft-com:office:office" xmlns:r="http://schemas.openxmlformats.org/officeDocument/2006/relationships" xmlns:m="http://schemas.openxmlformats.org/officeDocument/2006/math" xmlns:v="urn:schemas-microsoft-com:vml" xmlns:wp14="http://schemas.microsoft.com/office/word/2010/wordprocessingDrawing" xmlns:wp="http://schemas.openxmlformats.org/drawingml/2006/wordprocessingDrawing" xmlns:w10="urn:schemas-microsoft-com:office:word" xmlns:w="http://schemas.openxmlformats.org/wordprocessingml/2006/main" xmlns:w14="http://schemas.microsoft.com/office/word/2010/wordml" xmlns:w15="http://schemas.microsoft.com/office/word/2012/wordml" xmlns:w16se="http://schemas.microsoft.com/office/word/2015/wordml/symex" xmlns:wpg="http://schemas.microsoft.com/office/word/2010/wordprocessingGroup" xmlns:wpi="http://schemas.microsoft.com/office/word/2010/wordprocessingInk" xmlns:wne="http://schemas.microsoft.com/office/word/2006/wordml" xmlns:wps="http://schemas.microsoft.com/office/word/2010/wordprocessingShape" mc:Ignorable="w14 w15 w16se wp14">
   <w:footnote w:type="separator" w:id="-1">
     <w:p>
       <w:r>
@@ -7521,7 +7516,7 @@
 </file>
 
 <file path=word/numbering.xml><?xml version="1.0" encoding="utf-8"?>
-<w:numbering xmlns:wpc="http://schemas.microsoft.com/office/word/2010/wordprocessingCanvas" xmlns:cx="http://schemas.microsoft.com/office/drawing/2014/chartex" xmlns:cx1="http://schemas.microsoft.com/office/drawing/2015/9/8/chartex" xmlns:cx2="http://schemas.microsoft.com/office/drawing/2015/10/21/chartex" xmlns:cx3="http://schemas.microsoft.com/office/drawing/2016/5/9/chartex" xmlns:cx4="http://schemas.microsoft.com/office/drawing/2016/5/10/chartex" xmlns:cx5="http://schemas.microsoft.com/office/drawing/2016/5/11/chartex" xmlns:cx6="http://schemas.microsoft.com/office/drawing/2016/5/12/chartex" xmlns:cx7="http://schemas.microsoft.com/office/drawing/2016/5/13/chartex" xmlns:cx8="http://schemas.microsoft.com/office/drawing/2016/5/14/chartex" xmlns:mc="http://schemas.openxmlformats.org/markup-compatibility/2006" xmlns:aink="http://schemas.microsoft.com/office/drawing/2016/ink" xmlns:am3d="http://schemas.microsoft.com/office/drawing/2017/model3d" xmlns:o="urn:schemas-microsoft-com:office:office" xmlns:oel="http://schemas.microsoft.com/office/2019/extlst" xmlns:r="http://schemas.openxmlformats.org/officeDocument/2006/relationships" xmlns:m="http://schemas.openxmlformats.org/officeDocument/2006/math" xmlns:v="urn:schemas-microsoft-com:vml" xmlns:wp14="http://schemas.microsoft.com/office/word/2010/wordprocessingDrawing" xmlns:wp="http://schemas.openxmlformats.org/drawingml/2006/wordprocessingDrawing" xmlns:w10="urn:schemas-microsoft-com:office:word" xmlns:w="http://schemas.openxmlformats.org/wordprocessingml/2006/main" xmlns:w14="http://schemas.microsoft.com/office/word/2010/wordml" xmlns:w15="http://schemas.microsoft.com/office/word/2012/wordml" xmlns:w16cex="http://schemas.microsoft.com/office/word/2018/wordml/cex" xmlns:w16cid="http://schemas.microsoft.com/office/word/2016/wordml/cid" xmlns:w16="http://schemas.microsoft.com/office/word/2018/wordml" xmlns:w16sdtdh="http://schemas.microsoft.com/office/word/2020/wordml/sdtdatahash" xmlns:w16se="http://schemas.microsoft.com/office/word/2015/wordml/symex" xmlns:wpg="http://schemas.microsoft.com/office/word/2010/wordprocessingGroup" xmlns:wpi="http://schemas.microsoft.com/office/word/2010/wordprocessingInk" xmlns:wne="http://schemas.microsoft.com/office/word/2006/wordml" xmlns:wps="http://schemas.microsoft.com/office/word/2010/wordprocessingShape" mc:Ignorable="w14 w15 w16se w16cid w16 w16cex w16sdtdh wp14">
+<w:numbering xmlns:wpc="http://schemas.microsoft.com/office/word/2010/wordprocessingCanvas" xmlns:cx="http://schemas.microsoft.com/office/drawing/2014/chartex" xmlns:cx1="http://schemas.microsoft.com/office/drawing/2015/9/8/chartex" xmlns:mc="http://schemas.openxmlformats.org/markup-compatibility/2006" xmlns:o="urn:schemas-microsoft-com:office:office" xmlns:r="http://schemas.openxmlformats.org/officeDocument/2006/relationships" xmlns:m="http://schemas.openxmlformats.org/officeDocument/2006/math" xmlns:v="urn:schemas-microsoft-com:vml" xmlns:wp14="http://schemas.microsoft.com/office/word/2010/wordprocessingDrawing" xmlns:wp="http://schemas.openxmlformats.org/drawingml/2006/wordprocessingDrawing" xmlns:w10="urn:schemas-microsoft-com:office:word" xmlns:w="http://schemas.openxmlformats.org/wordprocessingml/2006/main" xmlns:w14="http://schemas.microsoft.com/office/word/2010/wordml" xmlns:w15="http://schemas.microsoft.com/office/word/2012/wordml" xmlns:w16se="http://schemas.microsoft.com/office/word/2015/wordml/symex" xmlns:wpg="http://schemas.microsoft.com/office/word/2010/wordprocessingGroup" xmlns:wpi="http://schemas.microsoft.com/office/word/2010/wordprocessingInk" xmlns:wne="http://schemas.microsoft.com/office/word/2006/wordml" xmlns:wps="http://schemas.microsoft.com/office/word/2010/wordprocessingShape" mc:Ignorable="w14 w15 w16se wp14">
   <w:abstractNum w:abstractNumId="0" w15:restartNumberingAfterBreak="0">
     <w:nsid w:val="05FE08A1"/>
     <w:multiLevelType w:val="hybridMultilevel"/>
@@ -9612,49 +9607,49 @@
       </w:rPr>
     </w:lvl>
   </w:abstractNum>
-  <w:num w:numId="1" w16cid:durableId="1408572133">
+  <w:num w:numId="1">
     <w:abstractNumId w:val="9"/>
   </w:num>
-  <w:num w:numId="2" w16cid:durableId="1251155807">
+  <w:num w:numId="2">
     <w:abstractNumId w:val="12"/>
   </w:num>
-  <w:num w:numId="3" w16cid:durableId="362830557">
+  <w:num w:numId="3">
     <w:abstractNumId w:val="4"/>
   </w:num>
-  <w:num w:numId="4" w16cid:durableId="112334870">
+  <w:num w:numId="4">
     <w:abstractNumId w:val="7"/>
   </w:num>
-  <w:num w:numId="5" w16cid:durableId="361052624">
+  <w:num w:numId="5">
     <w:abstractNumId w:val="8"/>
   </w:num>
-  <w:num w:numId="6" w16cid:durableId="2006744187">
+  <w:num w:numId="6">
     <w:abstractNumId w:val="1"/>
   </w:num>
-  <w:num w:numId="7" w16cid:durableId="1419134651">
+  <w:num w:numId="7">
     <w:abstractNumId w:val="3"/>
   </w:num>
-  <w:num w:numId="8" w16cid:durableId="2045980194">
+  <w:num w:numId="8">
     <w:abstractNumId w:val="11"/>
   </w:num>
-  <w:num w:numId="9" w16cid:durableId="938828981">
+  <w:num w:numId="9">
     <w:abstractNumId w:val="6"/>
   </w:num>
-  <w:num w:numId="10" w16cid:durableId="587815775">
+  <w:num w:numId="10">
     <w:abstractNumId w:val="5"/>
   </w:num>
-  <w:num w:numId="11" w16cid:durableId="1104348357">
+  <w:num w:numId="11">
     <w:abstractNumId w:val="13"/>
   </w:num>
-  <w:num w:numId="12" w16cid:durableId="1833062095">
+  <w:num w:numId="12">
     <w:abstractNumId w:val="16"/>
   </w:num>
-  <w:num w:numId="13" w16cid:durableId="1347058730">
+  <w:num w:numId="13">
     <w:abstractNumId w:val="15"/>
   </w:num>
-  <w:num w:numId="14" w16cid:durableId="844245224">
+  <w:num w:numId="14">
     <w:abstractNumId w:val="0"/>
   </w:num>
-  <w:num w:numId="15" w16cid:durableId="5140309">
+  <w:num w:numId="15">
     <w:abstractNumId w:val="10"/>
     <w:lvlOverride w:ilvl="0"/>
     <w:lvlOverride w:ilvl="1">
@@ -9682,13 +9677,13 @@
       <w:startOverride w:val="1"/>
     </w:lvlOverride>
   </w:num>
-  <w:num w:numId="16" w16cid:durableId="1483079899">
+  <w:num w:numId="16">
     <w:abstractNumId w:val="14"/>
   </w:num>
-  <w:num w:numId="17" w16cid:durableId="1731034449">
+  <w:num w:numId="17">
     <w:abstractNumId w:val="2"/>
   </w:num>
-  <w:num w:numId="18" w16cid:durableId="1366835547">
+  <w:num w:numId="18">
     <w:abstractNumId w:val="14"/>
     <w:lvlOverride w:ilvl="0">
       <w:startOverride w:val="1"/>
@@ -9718,17 +9713,17 @@
       <w:startOverride w:val="1"/>
     </w:lvlOverride>
   </w:num>
-  <w:num w:numId="19" w16cid:durableId="1516768537">
+  <w:num w:numId="19">
     <w:abstractNumId w:val="2"/>
   </w:num>
-  <w:num w:numId="20" w16cid:durableId="919753354">
+  <w:num w:numId="20">
     <w:abstractNumId w:val="2"/>
   </w:num>
 </w:numbering>
 </file>
 
 <file path=word/styles.xml><?xml version="1.0" encoding="utf-8"?>
-<w:styles xmlns:mc="http://schemas.openxmlformats.org/markup-compatibility/2006" xmlns:r="http://schemas.openxmlformats.org/officeDocument/2006/relationships" xmlns:w="http://schemas.openxmlformats.org/wordprocessingml/2006/main" xmlns:w14="http://schemas.microsoft.com/office/word/2010/wordml" xmlns:w15="http://schemas.microsoft.com/office/word/2012/wordml" xmlns:w16cex="http://schemas.microsoft.com/office/word/2018/wordml/cex" xmlns:w16cid="http://schemas.microsoft.com/office/word/2016/wordml/cid" xmlns:w16="http://schemas.microsoft.com/office/word/2018/wordml" xmlns:w16sdtdh="http://schemas.microsoft.com/office/word/2020/wordml/sdtdatahash" xmlns:w16se="http://schemas.microsoft.com/office/word/2015/wordml/symex" mc:Ignorable="w14 w15 w16se w16cid w16 w16cex w16sdtdh">
+<w:styles xmlns:mc="http://schemas.openxmlformats.org/markup-compatibility/2006" xmlns:r="http://schemas.openxmlformats.org/officeDocument/2006/relationships" xmlns:w="http://schemas.openxmlformats.org/wordprocessingml/2006/main" xmlns:w14="http://schemas.microsoft.com/office/word/2010/wordml" xmlns:w15="http://schemas.microsoft.com/office/word/2012/wordml" xmlns:w16se="http://schemas.microsoft.com/office/word/2015/wordml/symex" mc:Ignorable="w14 w15 w16se">
   <w:docDefaults>
     <w:rPrDefault>
       <w:rPr>
@@ -9744,7 +9739,7 @@
       </w:pPr>
     </w:pPrDefault>
   </w:docDefaults>
-  <w:latentStyles w:defLockedState="0" w:defUIPriority="99" w:defSemiHidden="0" w:defUnhideWhenUsed="0" w:defQFormat="0" w:count="376">
+  <w:latentStyles w:defLockedState="0" w:defUIPriority="99" w:defSemiHidden="0" w:defUnhideWhenUsed="0" w:defQFormat="0" w:count="371">
     <w:lsdException w:name="Normal" w:uiPriority="0" w:qFormat="1"/>
     <w:lsdException w:name="heading 1" w:uiPriority="9" w:qFormat="1"/>
     <w:lsdException w:name="heading 2" w:semiHidden="1" w:uiPriority="9" w:unhideWhenUsed="1" w:qFormat="1"/>
@@ -10116,11 +10111,6 @@
     <w:lsdException w:name="List Table 5 Dark Accent 6" w:uiPriority="50"/>
     <w:lsdException w:name="List Table 6 Colorful Accent 6" w:uiPriority="51"/>
     <w:lsdException w:name="List Table 7 Colorful Accent 6" w:uiPriority="52"/>
-    <w:lsdException w:name="Mention" w:semiHidden="1" w:unhideWhenUsed="1"/>
-    <w:lsdException w:name="Smart Hyperlink" w:semiHidden="1" w:unhideWhenUsed="1"/>
-    <w:lsdException w:name="Hashtag" w:semiHidden="1" w:unhideWhenUsed="1"/>
-    <w:lsdException w:name="Unresolved Mention" w:semiHidden="1" w:unhideWhenUsed="1"/>
-    <w:lsdException w:name="Smart Link" w:semiHidden="1" w:unhideWhenUsed="1"/>
   </w:latentStyles>
   <w:style w:type="paragraph" w:default="1" w:styleId="Normal">
     <w:name w:val="Normal"/>

</xml_diff>